<commit_message>
rvto zoomed out perct ft od screencap
</commit_message>
<xml_diff>
--- a/cv/media-stuff.docx
+++ b/cv/media-stuff.docx
@@ -52,376 +52,642 @@
         </w:rPr>
         <w:t xml:space="preserve">a place </w:t>
       </w:r>
+      <w:r>
+        <w:rPr>
+          <w:rFonts w:ascii="Times" w:eastAsia="Times New Roman" w:hAnsi="Times" w:cs="Times New Roman"/>
+          <w:bCs/>
+          <w:sz w:val="24"/>
+          <w:szCs w:val="24"/>
+        </w:rPr>
+        <w:t>where I can compile press about me and/or my work. Not written to be read by others; apologies if you download this by accident.</w:t>
+      </w:r>
+    </w:p>
+    <w:p>
+      <w:pPr>
+        <w:rPr>
+          <w:rFonts w:ascii="Times" w:eastAsia="Times New Roman" w:hAnsi="Times" w:cs="Times New Roman"/>
+          <w:bCs/>
+          <w:sz w:val="24"/>
+          <w:szCs w:val="24"/>
+          <w:u w:val="single"/>
+        </w:rPr>
+      </w:pPr>
+    </w:p>
+    <w:p>
+      <w:pPr>
+        <w:rPr>
+          <w:rFonts w:ascii="Times" w:eastAsia="Times New Roman" w:hAnsi="Times" w:cs="Times New Roman"/>
+          <w:bCs/>
+          <w:sz w:val="24"/>
+          <w:szCs w:val="24"/>
+        </w:rPr>
+      </w:pPr>
+      <w:r>
+        <w:rPr>
+          <w:rFonts w:ascii="Times" w:eastAsia="Times New Roman" w:hAnsi="Times" w:cs="Times New Roman"/>
+          <w:bCs/>
+          <w:sz w:val="24"/>
+          <w:szCs w:val="24"/>
+          <w:u w:val="single"/>
+        </w:rPr>
+        <w:t>PRESS</w:t>
+      </w:r>
+      <w:r>
+        <w:rPr>
+          <w:rFonts w:ascii="Times" w:eastAsia="Times New Roman" w:hAnsi="Times" w:cs="Times New Roman"/>
+          <w:bCs/>
+          <w:sz w:val="24"/>
+          <w:szCs w:val="24"/>
+          <w:u w:val="single"/>
+        </w:rPr>
+        <w:t xml:space="preserve"> MENTIONING ME BY NAME</w:t>
+      </w:r>
+    </w:p>
+    <w:p>
+      <w:pPr>
+        <w:rPr>
+          <w:rFonts w:ascii="Times" w:eastAsia="Times New Roman" w:hAnsi="Times" w:cs="Times New Roman"/>
+          <w:bCs/>
+          <w:sz w:val="24"/>
+          <w:szCs w:val="24"/>
+        </w:rPr>
+      </w:pPr>
+      <w:r>
+        <w:rPr>
+          <w:rFonts w:ascii="Times" w:eastAsia="Times New Roman" w:hAnsi="Times" w:cs="Times New Roman"/>
+          <w:bCs/>
+          <w:sz w:val="24"/>
+          <w:szCs w:val="24"/>
+        </w:rPr>
+        <w:t xml:space="preserve">UINDY talking about the suicide app: </w:t>
+      </w:r>
+      <w:hyperlink r:id="rId5" w:history="1">
+        <w:r>
+          <w:rPr>
+            <w:rStyle w:val="Hyperlink"/>
+            <w:rFonts w:ascii="Times" w:eastAsia="Times New Roman" w:hAnsi="Times" w:cs="Times New Roman"/>
+            <w:bCs/>
+            <w:sz w:val="24"/>
+            <w:szCs w:val="24"/>
+          </w:rPr>
+          <w:t>https://portico.uindy.edu/2015/12/09/winter-2016-occupational-therapy-psychology-sociology-criminal-justice-student-affairs-theatre-woodrow-wilson-writing-lab/</w:t>
+        </w:r>
+      </w:hyperlink>
+    </w:p>
+    <w:p>
+      <w:pPr>
+        <w:rPr>
+          <w:rFonts w:ascii="Times" w:eastAsia="Times New Roman" w:hAnsi="Times" w:cs="Times New Roman"/>
+          <w:bCs/>
+          <w:sz w:val="24"/>
+          <w:szCs w:val="24"/>
+        </w:rPr>
+      </w:pPr>
+    </w:p>
+    <w:p>
+      <w:pPr>
+        <w:rPr>
+          <w:rFonts w:ascii="Times" w:eastAsia="Times New Roman" w:hAnsi="Times" w:cs="Times New Roman"/>
+          <w:bCs/>
+          <w:sz w:val="24"/>
+          <w:szCs w:val="24"/>
+        </w:rPr>
+      </w:pPr>
+      <w:r>
+        <w:rPr>
+          <w:rFonts w:ascii="Times" w:eastAsia="Times New Roman" w:hAnsi="Times" w:cs="Times New Roman"/>
+          <w:bCs/>
+          <w:sz w:val="24"/>
+          <w:szCs w:val="24"/>
+        </w:rPr>
+        <w:t xml:space="preserve">Interview about </w:t>
+      </w:r>
+      <w:r>
+        <w:rPr>
+          <w:rFonts w:ascii="Times" w:eastAsia="Times New Roman" w:hAnsi="Times" w:cs="Times New Roman"/>
+          <w:bCs/>
+          <w:sz w:val="24"/>
+          <w:szCs w:val="24"/>
+        </w:rPr>
+        <w:t xml:space="preserve">app / </w:t>
+      </w:r>
+      <w:r>
+        <w:rPr>
+          <w:rFonts w:ascii="Times" w:eastAsia="Times New Roman" w:hAnsi="Times" w:cs="Times New Roman"/>
+          <w:bCs/>
+          <w:sz w:val="24"/>
+          <w:szCs w:val="24"/>
+        </w:rPr>
+        <w:t xml:space="preserve">blood test for </w:t>
+      </w:r>
+      <w:r>
+        <w:rPr>
+          <w:rFonts w:ascii="Times" w:eastAsia="Times New Roman" w:hAnsi="Times" w:cs="Times New Roman"/>
+          <w:bCs/>
+          <w:sz w:val="24"/>
+          <w:szCs w:val="24"/>
+        </w:rPr>
+        <w:t xml:space="preserve">suicide for </w:t>
+      </w:r>
+      <w:r>
+        <w:rPr>
+          <w:rFonts w:ascii="Times" w:eastAsia="Times New Roman" w:hAnsi="Times" w:cs="Times New Roman"/>
+          <w:bCs/>
+          <w:sz w:val="24"/>
+          <w:szCs w:val="24"/>
+        </w:rPr>
+        <w:t xml:space="preserve">Global News: </w:t>
+      </w:r>
+      <w:hyperlink r:id="rId6" w:history="1">
+        <w:r>
+          <w:rPr>
+            <w:rStyle w:val="Hyperlink"/>
+            <w:rFonts w:ascii="Times" w:eastAsia="Times New Roman" w:hAnsi="Times" w:cs="Times New Roman"/>
+            <w:bCs/>
+            <w:sz w:val="24"/>
+            <w:szCs w:val="24"/>
+          </w:rPr>
+          <w:t>http://globalnews.ca/video/2185414/app-blood-test-predict-suicide-risk</w:t>
+        </w:r>
+      </w:hyperlink>
+    </w:p>
+    <w:p>
+      <w:pPr>
+        <w:rPr>
+          <w:rFonts w:ascii="Times" w:eastAsia="Times New Roman" w:hAnsi="Times" w:cs="Times New Roman"/>
+          <w:bCs/>
+          <w:sz w:val="24"/>
+          <w:szCs w:val="24"/>
+        </w:rPr>
+      </w:pPr>
+    </w:p>
+    <w:p>
+      <w:pPr>
+        <w:rPr>
+          <w:rStyle w:val="Hyperlink"/>
+          <w:rFonts w:ascii="Times" w:eastAsia="Times New Roman" w:hAnsi="Times" w:cs="Times New Roman"/>
+          <w:bCs/>
+          <w:sz w:val="24"/>
+          <w:szCs w:val="24"/>
+        </w:rPr>
+      </w:pPr>
+      <w:r>
+        <w:rPr>
+          <w:rFonts w:ascii="Times" w:eastAsia="Times New Roman" w:hAnsi="Times" w:cs="Times New Roman"/>
+          <w:bCs/>
+          <w:sz w:val="24"/>
+          <w:szCs w:val="24"/>
+        </w:rPr>
+        <w:t xml:space="preserve">NUVO on Archives+Absences: </w:t>
+      </w:r>
+      <w:hyperlink r:id="rId7" w:history="1">
+        <w:r>
+          <w:rPr>
+            <w:rStyle w:val="Hyperlink"/>
+            <w:rFonts w:ascii="Times" w:eastAsia="Times New Roman" w:hAnsi="Times" w:cs="Times New Roman"/>
+            <w:bCs/>
+            <w:sz w:val="24"/>
+            <w:szCs w:val="24"/>
+          </w:rPr>
+          <w:t>http://www.nuvo.net/indianapolis/indy-based-graduate-student-codes-android-app-archives-absences/Content?oid=3846487</w:t>
+        </w:r>
+      </w:hyperlink>
+    </w:p>
+    <w:p>
+      <w:pPr>
+        <w:rPr>
+          <w:rFonts w:ascii="Times" w:eastAsia="Times New Roman" w:hAnsi="Times" w:cs="Times New Roman"/>
+          <w:bCs/>
+          <w:sz w:val="24"/>
+          <w:szCs w:val="24"/>
+        </w:rPr>
+      </w:pPr>
+    </w:p>
+    <w:p>
+      <w:pPr>
+        <w:rPr>
+          <w:rFonts w:ascii="Times" w:eastAsia="Times New Roman" w:hAnsi="Times" w:cs="Times New Roman"/>
+          <w:bCs/>
+          <w:sz w:val="24"/>
+          <w:szCs w:val="24"/>
+        </w:rPr>
+      </w:pPr>
+      <w:r>
+        <w:rPr>
+          <w:rFonts w:ascii="Times" w:eastAsia="Times New Roman" w:hAnsi="Times" w:cs="Times New Roman"/>
+          <w:bCs/>
+          <w:sz w:val="24"/>
+          <w:szCs w:val="24"/>
+        </w:rPr>
+        <w:t xml:space="preserve">Discovery mag: Reconciling traditional and religious beliefs with western medicine: </w:t>
+      </w:r>
+      <w:hyperlink r:id="rId8" w:history="1">
+        <w:r>
+          <w:rPr>
+            <w:rStyle w:val="Hyperlink"/>
+            <w:rFonts w:ascii="Times" w:eastAsia="Times New Roman" w:hAnsi="Times" w:cs="Times New Roman"/>
+            <w:bCs/>
+            <w:sz w:val="24"/>
+            <w:szCs w:val="24"/>
+          </w:rPr>
+          <w:t>http://blogs.discovermagazine.com/collideascape/2013/09/05/reconciling-traditional-and-religious-beliefs-with-western-medicine/</w:t>
+        </w:r>
+      </w:hyperlink>
+    </w:p>
+    <w:p>
+      <w:pPr>
+        <w:rPr>
+          <w:rFonts w:ascii="Times" w:hAnsi="Times"/>
+          <w:sz w:val="24"/>
+          <w:szCs w:val="24"/>
+        </w:rPr>
+      </w:pPr>
+    </w:p>
+    <w:p>
+      <w:pPr>
+        <w:rPr>
+          <w:rFonts w:ascii="Times" w:hAnsi="Times"/>
+          <w:sz w:val="24"/>
+          <w:szCs w:val="24"/>
+        </w:rPr>
+      </w:pPr>
+      <w:r>
+        <w:rPr>
+          <w:rFonts w:ascii="Times" w:hAnsi="Times"/>
+          <w:sz w:val="24"/>
+          <w:szCs w:val="24"/>
+        </w:rPr>
+        <w:t>WFYI Mentioning police killings visualizations:</w:t>
+      </w:r>
+    </w:p>
+    <w:p>
+      <w:pPr>
+        <w:rPr>
+          <w:rFonts w:ascii="Times" w:hAnsi="Times"/>
+          <w:sz w:val="24"/>
+          <w:szCs w:val="24"/>
+        </w:rPr>
+      </w:pPr>
+      <w:r>
+        <w:rPr>
+          <w:rFonts w:ascii="Times" w:hAnsi="Times"/>
+          <w:sz w:val="24"/>
+          <w:szCs w:val="24"/>
+        </w:rPr>
+        <w:t xml:space="preserve">Twitter: </w:t>
+      </w:r>
+      <w:hyperlink r:id="rId9" w:history="1">
+        <w:r>
+          <w:rPr>
+            <w:rStyle w:val="Hyperlink"/>
+            <w:rFonts w:ascii="Times" w:hAnsi="Times"/>
+            <w:sz w:val="24"/>
+            <w:szCs w:val="24"/>
+          </w:rPr>
+          <w:t>https://twitter.com/WFYINews/status/752205270940606464/photo/1?utm_source=fb&amp;utm_medium=fb&amp;utm_campaign=PeterPhalen&amp;utm_content=752206312801460224</w:t>
+        </w:r>
+      </w:hyperlink>
+    </w:p>
+    <w:p>
+      <w:pPr>
+        <w:rPr>
+          <w:rFonts w:ascii="Times" w:hAnsi="Times"/>
+          <w:sz w:val="24"/>
+          <w:szCs w:val="24"/>
+        </w:rPr>
+      </w:pPr>
+    </w:p>
+    <w:p>
+      <w:pPr>
+        <w:rPr>
+          <w:rFonts w:ascii="Times" w:hAnsi="Times"/>
+          <w:sz w:val="24"/>
+          <w:szCs w:val="24"/>
+        </w:rPr>
+      </w:pPr>
+      <w:r>
+        <w:rPr>
+          <w:rFonts w:ascii="Times" w:hAnsi="Times"/>
+          <w:sz w:val="24"/>
+          <w:szCs w:val="24"/>
+        </w:rPr>
+        <w:t xml:space="preserve">WFYI using police killings map with attribution: </w:t>
+      </w:r>
+      <w:hyperlink r:id="rId10" w:history="1">
+        <w:r>
+          <w:rPr>
+            <w:rStyle w:val="Hyperlink"/>
+            <w:rFonts w:ascii="Times" w:hAnsi="Times"/>
+            <w:sz w:val="24"/>
+            <w:szCs w:val="24"/>
+          </w:rPr>
+          <w:t>http://www.wfyi.org/news/articles/after-a-week-of-violence-time-to-mourn-and-organize</w:t>
+        </w:r>
+      </w:hyperlink>
+    </w:p>
+    <w:p>
+      <w:pPr>
+        <w:rPr>
+          <w:rFonts w:ascii="Times" w:hAnsi="Times"/>
+          <w:sz w:val="24"/>
+          <w:szCs w:val="24"/>
+        </w:rPr>
+      </w:pPr>
+    </w:p>
+    <w:p>
+      <w:pPr>
+        <w:rPr>
+          <w:rFonts w:ascii="Times" w:hAnsi="Times"/>
+          <w:sz w:val="24"/>
+          <w:szCs w:val="24"/>
+        </w:rPr>
+      </w:pPr>
+      <w:r>
+        <w:rPr>
+          <w:rFonts w:ascii="Times" w:hAnsi="Times"/>
+          <w:sz w:val="24"/>
+          <w:szCs w:val="24"/>
+        </w:rPr>
+        <w:t>American Psychiatric Association press release about my health policy paper:</w:t>
+      </w:r>
+    </w:p>
+    <w:p>
+      <w:pPr>
+        <w:rPr>
+          <w:rFonts w:ascii="Times" w:hAnsi="Times"/>
+          <w:sz w:val="24"/>
+          <w:szCs w:val="24"/>
+        </w:rPr>
+      </w:pPr>
+      <w:hyperlink r:id="rId11" w:history="1">
+        <w:r>
+          <w:rPr>
+            <w:rStyle w:val="Hyperlink"/>
+            <w:rFonts w:ascii="Times" w:hAnsi="Times"/>
+            <w:sz w:val="24"/>
+            <w:szCs w:val="24"/>
+          </w:rPr>
+          <w:t>https://www.psychiatry.org/newsroom/news-releases/implementation-of-federal-mental-health-laws-show-early-successes-remaining-challenges</w:t>
+        </w:r>
+      </w:hyperlink>
+    </w:p>
+    <w:p>
+      <w:pPr>
+        <w:rPr>
+          <w:rFonts w:ascii="Times" w:hAnsi="Times"/>
+          <w:sz w:val="24"/>
+          <w:szCs w:val="24"/>
+        </w:rPr>
+      </w:pPr>
+    </w:p>
+    <w:p>
+      <w:pPr>
+        <w:rPr>
+          <w:rFonts w:ascii="Times" w:hAnsi="Times"/>
+          <w:sz w:val="24"/>
+          <w:szCs w:val="24"/>
+        </w:rPr>
+      </w:pPr>
+    </w:p>
+    <w:p>
+      <w:pPr>
+        <w:rPr>
+          <w:rFonts w:ascii="Times" w:hAnsi="Times"/>
+          <w:sz w:val="24"/>
+          <w:szCs w:val="24"/>
+        </w:rPr>
+      </w:pPr>
+    </w:p>
+    <w:p>
+      <w:pPr>
+        <w:rPr>
+          <w:rFonts w:ascii="Times" w:hAnsi="Times"/>
+          <w:sz w:val="24"/>
+          <w:szCs w:val="24"/>
+          <w:u w:val="single"/>
+        </w:rPr>
+      </w:pPr>
+      <w:r>
+        <w:rPr>
+          <w:rFonts w:ascii="Times" w:hAnsi="Times"/>
+          <w:sz w:val="24"/>
+          <w:szCs w:val="24"/>
+          <w:u w:val="single"/>
+        </w:rPr>
+        <w:t>PRESS ON</w:t>
+      </w:r>
+      <w:r>
+        <w:rPr>
+          <w:rFonts w:ascii="Times" w:hAnsi="Times"/>
+          <w:sz w:val="24"/>
+          <w:szCs w:val="24"/>
+          <w:u w:val="single"/>
+        </w:rPr>
+        <w:t xml:space="preserve"> MY RESEARCH, WITH OR WITHOUT </w:t>
+      </w:r>
+      <w:r>
+        <w:rPr>
+          <w:rFonts w:ascii="Times" w:hAnsi="Times"/>
+          <w:sz w:val="24"/>
+          <w:szCs w:val="24"/>
+          <w:u w:val="single"/>
+        </w:rPr>
+        <w:t xml:space="preserve">MY </w:t>
+      </w:r>
+      <w:r>
+        <w:rPr>
+          <w:rFonts w:ascii="Times" w:hAnsi="Times"/>
+          <w:sz w:val="24"/>
+          <w:szCs w:val="24"/>
+          <w:u w:val="single"/>
+        </w:rPr>
+        <w:t>NAME</w:t>
+      </w:r>
+    </w:p>
+    <w:p>
+      <w:pPr>
+        <w:rPr>
+          <w:rFonts w:ascii="Times" w:hAnsi="Times"/>
+          <w:sz w:val="24"/>
+          <w:szCs w:val="24"/>
+        </w:rPr>
+      </w:pPr>
+    </w:p>
+    <w:p>
+      <w:pPr>
+        <w:rPr>
+          <w:rFonts w:ascii="Times" w:hAnsi="Times"/>
+          <w:sz w:val="24"/>
+          <w:szCs w:val="24"/>
+        </w:rPr>
+      </w:pPr>
+      <w:r>
+        <w:rPr>
+          <w:rFonts w:ascii="Times" w:hAnsi="Times"/>
+          <w:sz w:val="24"/>
+          <w:szCs w:val="24"/>
+        </w:rPr>
+        <w:t>POLICE SHOOTINGS GUN CONTROL</w:t>
+      </w:r>
+    </w:p>
+    <w:p>
+      <w:pPr>
+        <w:spacing w:line="240" w:lineRule="auto"/>
+        <w:rPr>
+          <w:rFonts w:ascii="Times" w:eastAsia="Times New Roman" w:hAnsi="Times" w:cs="Times New Roman"/>
+          <w:color w:val="auto"/>
+          <w:sz w:val="24"/>
+          <w:szCs w:val="24"/>
+        </w:rPr>
+      </w:pPr>
+      <w:r>
+        <w:rPr>
+          <w:rFonts w:ascii="Times New Roman" w:eastAsia="Times New Roman" w:hAnsi="Times New Roman" w:cs="Times New Roman"/>
+          <w:sz w:val="24"/>
+          <w:szCs w:val="24"/>
+          <w:shd w:val="clear" w:color="auto" w:fill="FFFFFF"/>
+        </w:rPr>
+        <w:t xml:space="preserve">LA times: </w:t>
+      </w:r>
+      <w:r>
+        <w:rPr>
+          <w:rFonts w:ascii="Times New Roman" w:eastAsia="Times New Roman" w:hAnsi="Times New Roman" w:cs="Times New Roman"/>
+          <w:sz w:val="24"/>
+          <w:szCs w:val="24"/>
+          <w:shd w:val="clear" w:color="auto" w:fill="FFFFFF"/>
+        </w:rPr>
+        <w:t>When states have strong guns laws, they also have fewer fatal police shootings</w:t>
+      </w:r>
+    </w:p>
+    <w:p>
+      <w:pPr>
+        <w:rPr>
+          <w:rFonts w:ascii="Times" w:hAnsi="Times"/>
+          <w:sz w:val="24"/>
+          <w:szCs w:val="24"/>
+        </w:rPr>
+      </w:pPr>
+      <w:hyperlink r:id="rId12" w:history="1">
+        <w:r>
+          <w:rPr>
+            <w:rStyle w:val="Hyperlink"/>
+            <w:rFonts w:ascii="Times" w:hAnsi="Times"/>
+            <w:sz w:val="24"/>
+            <w:szCs w:val="24"/>
+          </w:rPr>
+          <w:t>http://www.latimes.com/science/sciencenow/la-sci-sn-gun-laws-police-shootings-20170518-story.html</w:t>
+        </w:r>
+      </w:hyperlink>
+    </w:p>
+    <w:p>
+      <w:pPr>
+        <w:rPr>
+          <w:rFonts w:ascii="Times" w:hAnsi="Times"/>
+          <w:sz w:val="24"/>
+          <w:szCs w:val="24"/>
+        </w:rPr>
+      </w:pPr>
+    </w:p>
+    <w:p>
+      <w:pPr>
+        <w:spacing w:line="240" w:lineRule="auto"/>
+        <w:outlineLvl w:val="0"/>
+        <w:rPr>
+          <w:rFonts w:ascii="Times" w:eastAsia="Times New Roman" w:hAnsi="Times" w:cs="Times New Roman"/>
+          <w:spacing w:val="8"/>
+          <w:kern w:val="36"/>
+          <w:sz w:val="24"/>
+          <w:szCs w:val="24"/>
+        </w:rPr>
+      </w:pPr>
+      <w:r>
+        <w:rPr>
+          <w:rFonts w:ascii="Times" w:eastAsia="Times New Roman" w:hAnsi="Times" w:cs="Times New Roman"/>
+          <w:spacing w:val="8"/>
+          <w:kern w:val="36"/>
+          <w:sz w:val="24"/>
+          <w:szCs w:val="24"/>
+        </w:rPr>
+        <w:lastRenderedPageBreak/>
+        <w:t xml:space="preserve">Huff post: </w:t>
+      </w:r>
       <w:bookmarkStart w:id="0" w:name="_GoBack"/>
       <w:bookmarkEnd w:id="0"/>
       <w:r>
         <w:rPr>
           <w:rFonts w:ascii="Times" w:eastAsia="Times New Roman" w:hAnsi="Times" w:cs="Times New Roman"/>
-          <w:bCs/>
-          <w:sz w:val="24"/>
-          <w:szCs w:val="24"/>
-        </w:rPr>
-        <w:t>where I can compile press about me and/or my work. Not written to be read by others; apologies if you download this by accident.</w:t>
-      </w:r>
-    </w:p>
-    <w:p>
-      <w:pPr>
-        <w:rPr>
-          <w:rFonts w:ascii="Times" w:eastAsia="Times New Roman" w:hAnsi="Times" w:cs="Times New Roman"/>
-          <w:bCs/>
-          <w:sz w:val="24"/>
-          <w:szCs w:val="24"/>
-          <w:u w:val="single"/>
-        </w:rPr>
-      </w:pPr>
-    </w:p>
-    <w:p>
-      <w:pPr>
-        <w:rPr>
-          <w:rFonts w:ascii="Times" w:eastAsia="Times New Roman" w:hAnsi="Times" w:cs="Times New Roman"/>
-          <w:bCs/>
-          <w:sz w:val="24"/>
-          <w:szCs w:val="24"/>
-        </w:rPr>
-      </w:pPr>
-      <w:r>
-        <w:rPr>
-          <w:rFonts w:ascii="Times" w:eastAsia="Times New Roman" w:hAnsi="Times" w:cs="Times New Roman"/>
-          <w:bCs/>
-          <w:sz w:val="24"/>
-          <w:szCs w:val="24"/>
-          <w:u w:val="single"/>
-        </w:rPr>
-        <w:t>PRESS</w:t>
-      </w:r>
-      <w:r>
-        <w:rPr>
-          <w:rFonts w:ascii="Times" w:eastAsia="Times New Roman" w:hAnsi="Times" w:cs="Times New Roman"/>
-          <w:bCs/>
-          <w:sz w:val="24"/>
-          <w:szCs w:val="24"/>
-          <w:u w:val="single"/>
-        </w:rPr>
-        <w:t xml:space="preserve"> MENTIONING ME BY NAME</w:t>
-      </w:r>
-    </w:p>
-    <w:p>
-      <w:pPr>
-        <w:rPr>
-          <w:rFonts w:ascii="Times" w:eastAsia="Times New Roman" w:hAnsi="Times" w:cs="Times New Roman"/>
-          <w:bCs/>
-          <w:sz w:val="24"/>
-          <w:szCs w:val="24"/>
-        </w:rPr>
-      </w:pPr>
-      <w:r>
-        <w:rPr>
-          <w:rFonts w:ascii="Times" w:eastAsia="Times New Roman" w:hAnsi="Times" w:cs="Times New Roman"/>
-          <w:bCs/>
-          <w:sz w:val="24"/>
-          <w:szCs w:val="24"/>
-        </w:rPr>
-        <w:t xml:space="preserve">UINDY talking about the suicide app: </w:t>
-      </w:r>
-      <w:hyperlink r:id="rId5" w:history="1">
-        <w:r>
-          <w:rPr>
-            <w:rStyle w:val="Hyperlink"/>
-            <w:rFonts w:ascii="Times" w:eastAsia="Times New Roman" w:hAnsi="Times" w:cs="Times New Roman"/>
-            <w:bCs/>
-            <w:sz w:val="24"/>
-            <w:szCs w:val="24"/>
-          </w:rPr>
-          <w:t>https://portico.uindy.edu/2015/12/09/winter-2016-occupational-therapy-psychology-sociology-criminal-justice-student-affairs-theatre-woodrow-wilson-writing-lab/</w:t>
-        </w:r>
-      </w:hyperlink>
-    </w:p>
-    <w:p>
-      <w:pPr>
-        <w:rPr>
-          <w:rFonts w:ascii="Times" w:eastAsia="Times New Roman" w:hAnsi="Times" w:cs="Times New Roman"/>
-          <w:bCs/>
-          <w:sz w:val="24"/>
-          <w:szCs w:val="24"/>
-        </w:rPr>
-      </w:pPr>
-    </w:p>
-    <w:p>
-      <w:pPr>
-        <w:rPr>
-          <w:rFonts w:ascii="Times" w:eastAsia="Times New Roman" w:hAnsi="Times" w:cs="Times New Roman"/>
-          <w:bCs/>
-          <w:sz w:val="24"/>
-          <w:szCs w:val="24"/>
-        </w:rPr>
-      </w:pPr>
-      <w:r>
-        <w:rPr>
-          <w:rFonts w:ascii="Times" w:eastAsia="Times New Roman" w:hAnsi="Times" w:cs="Times New Roman"/>
-          <w:bCs/>
-          <w:sz w:val="24"/>
-          <w:szCs w:val="24"/>
-        </w:rPr>
-        <w:t xml:space="preserve">Interview about </w:t>
-      </w:r>
-      <w:r>
-        <w:rPr>
-          <w:rFonts w:ascii="Times" w:eastAsia="Times New Roman" w:hAnsi="Times" w:cs="Times New Roman"/>
-          <w:bCs/>
-          <w:sz w:val="24"/>
-          <w:szCs w:val="24"/>
-        </w:rPr>
-        <w:t xml:space="preserve">app / </w:t>
-      </w:r>
-      <w:r>
-        <w:rPr>
-          <w:rFonts w:ascii="Times" w:eastAsia="Times New Roman" w:hAnsi="Times" w:cs="Times New Roman"/>
-          <w:bCs/>
-          <w:sz w:val="24"/>
-          <w:szCs w:val="24"/>
-        </w:rPr>
-        <w:t xml:space="preserve">blood test for </w:t>
-      </w:r>
-      <w:r>
-        <w:rPr>
-          <w:rFonts w:ascii="Times" w:eastAsia="Times New Roman" w:hAnsi="Times" w:cs="Times New Roman"/>
-          <w:bCs/>
-          <w:sz w:val="24"/>
-          <w:szCs w:val="24"/>
-        </w:rPr>
-        <w:t xml:space="preserve">suicide for </w:t>
-      </w:r>
-      <w:r>
-        <w:rPr>
-          <w:rFonts w:ascii="Times" w:eastAsia="Times New Roman" w:hAnsi="Times" w:cs="Times New Roman"/>
-          <w:bCs/>
-          <w:sz w:val="24"/>
-          <w:szCs w:val="24"/>
-        </w:rPr>
-        <w:t xml:space="preserve">Global News: </w:t>
-      </w:r>
-      <w:hyperlink r:id="rId6" w:history="1">
-        <w:r>
-          <w:rPr>
-            <w:rStyle w:val="Hyperlink"/>
-            <w:rFonts w:ascii="Times" w:eastAsia="Times New Roman" w:hAnsi="Times" w:cs="Times New Roman"/>
-            <w:bCs/>
-            <w:sz w:val="24"/>
-            <w:szCs w:val="24"/>
-          </w:rPr>
-          <w:t>http://globalnews.ca/video/2185414/app-blood-test-predict-suicide-risk</w:t>
-        </w:r>
-      </w:hyperlink>
-    </w:p>
-    <w:p>
-      <w:pPr>
-        <w:rPr>
-          <w:rFonts w:ascii="Times" w:eastAsia="Times New Roman" w:hAnsi="Times" w:cs="Times New Roman"/>
-          <w:bCs/>
-          <w:sz w:val="24"/>
-          <w:szCs w:val="24"/>
-        </w:rPr>
-      </w:pPr>
-    </w:p>
-    <w:p>
-      <w:pPr>
-        <w:rPr>
-          <w:rStyle w:val="Hyperlink"/>
-          <w:rFonts w:ascii="Times" w:eastAsia="Times New Roman" w:hAnsi="Times" w:cs="Times New Roman"/>
-          <w:bCs/>
-          <w:sz w:val="24"/>
-          <w:szCs w:val="24"/>
-        </w:rPr>
-      </w:pPr>
-      <w:r>
-        <w:rPr>
-          <w:rFonts w:ascii="Times" w:eastAsia="Times New Roman" w:hAnsi="Times" w:cs="Times New Roman"/>
-          <w:bCs/>
-          <w:sz w:val="24"/>
-          <w:szCs w:val="24"/>
-        </w:rPr>
-        <w:t xml:space="preserve">NUVO on Archives+Absences: </w:t>
-      </w:r>
-      <w:hyperlink r:id="rId7" w:history="1">
-        <w:r>
-          <w:rPr>
-            <w:rStyle w:val="Hyperlink"/>
-            <w:rFonts w:ascii="Times" w:eastAsia="Times New Roman" w:hAnsi="Times" w:cs="Times New Roman"/>
-            <w:bCs/>
-            <w:sz w:val="24"/>
-            <w:szCs w:val="24"/>
-          </w:rPr>
-          <w:t>http://www.nuvo.net/indianapolis/indy-based-graduate-student-codes-android-app-archives-absences/Content?oid=3846487</w:t>
-        </w:r>
-      </w:hyperlink>
-    </w:p>
-    <w:p>
-      <w:pPr>
-        <w:rPr>
-          <w:rFonts w:ascii="Times" w:eastAsia="Times New Roman" w:hAnsi="Times" w:cs="Times New Roman"/>
-          <w:bCs/>
-          <w:sz w:val="24"/>
-          <w:szCs w:val="24"/>
-        </w:rPr>
-      </w:pPr>
-    </w:p>
-    <w:p>
-      <w:pPr>
-        <w:rPr>
-          <w:rFonts w:ascii="Times" w:eastAsia="Times New Roman" w:hAnsi="Times" w:cs="Times New Roman"/>
-          <w:bCs/>
-          <w:sz w:val="24"/>
-          <w:szCs w:val="24"/>
-        </w:rPr>
-      </w:pPr>
-      <w:r>
-        <w:rPr>
-          <w:rFonts w:ascii="Times" w:eastAsia="Times New Roman" w:hAnsi="Times" w:cs="Times New Roman"/>
-          <w:bCs/>
-          <w:sz w:val="24"/>
-          <w:szCs w:val="24"/>
-        </w:rPr>
-        <w:t xml:space="preserve">Discovery mag: Reconciling traditional and religious beliefs with western medicine: </w:t>
-      </w:r>
-      <w:hyperlink r:id="rId8" w:history="1">
-        <w:r>
-          <w:rPr>
-            <w:rStyle w:val="Hyperlink"/>
-            <w:rFonts w:ascii="Times" w:eastAsia="Times New Roman" w:hAnsi="Times" w:cs="Times New Roman"/>
-            <w:bCs/>
-            <w:sz w:val="24"/>
-            <w:szCs w:val="24"/>
-          </w:rPr>
-          <w:t>http://blogs.discovermagazine.com/collideascape/2013/09/05/reconciling-traditional-and-religious-beliefs-with-western-medicine/</w:t>
-        </w:r>
-      </w:hyperlink>
-    </w:p>
-    <w:p>
-      <w:pPr>
-        <w:rPr>
-          <w:rFonts w:ascii="Times" w:hAnsi="Times"/>
-          <w:sz w:val="24"/>
-          <w:szCs w:val="24"/>
-        </w:rPr>
-      </w:pPr>
-    </w:p>
-    <w:p>
-      <w:pPr>
-        <w:rPr>
-          <w:rFonts w:ascii="Times" w:hAnsi="Times"/>
-          <w:sz w:val="24"/>
-          <w:szCs w:val="24"/>
-        </w:rPr>
-      </w:pPr>
-      <w:r>
-        <w:rPr>
-          <w:rFonts w:ascii="Times" w:hAnsi="Times"/>
-          <w:sz w:val="24"/>
-          <w:szCs w:val="24"/>
-        </w:rPr>
-        <w:t>WFYI Mentioning police killings visualizations:</w:t>
-      </w:r>
-    </w:p>
-    <w:p>
-      <w:pPr>
-        <w:rPr>
-          <w:rFonts w:ascii="Times" w:hAnsi="Times"/>
-          <w:sz w:val="24"/>
-          <w:szCs w:val="24"/>
-        </w:rPr>
-      </w:pPr>
-      <w:r>
-        <w:rPr>
-          <w:rFonts w:ascii="Times" w:hAnsi="Times"/>
-          <w:sz w:val="24"/>
-          <w:szCs w:val="24"/>
-        </w:rPr>
-        <w:t xml:space="preserve">Twitter: </w:t>
-      </w:r>
-      <w:hyperlink r:id="rId9" w:history="1">
-        <w:r>
-          <w:rPr>
-            <w:rStyle w:val="Hyperlink"/>
-            <w:rFonts w:ascii="Times" w:hAnsi="Times"/>
-            <w:sz w:val="24"/>
-            <w:szCs w:val="24"/>
-          </w:rPr>
-          <w:t>https://twitter.com/WFYINews/status/752205270940606464/photo/1?utm_source=fb&amp;utm_medium=fb&amp;utm_campaign=PeterPhalen&amp;utm_content=752206312801460224</w:t>
-        </w:r>
-      </w:hyperlink>
-    </w:p>
-    <w:p>
-      <w:pPr>
-        <w:rPr>
-          <w:rFonts w:ascii="Times" w:hAnsi="Times"/>
-          <w:sz w:val="24"/>
-          <w:szCs w:val="24"/>
-        </w:rPr>
-      </w:pPr>
-    </w:p>
-    <w:p>
-      <w:pPr>
-        <w:rPr>
-          <w:rFonts w:ascii="Times" w:hAnsi="Times"/>
-          <w:sz w:val="24"/>
-          <w:szCs w:val="24"/>
-        </w:rPr>
-      </w:pPr>
-      <w:r>
-        <w:rPr>
-          <w:rFonts w:ascii="Times" w:hAnsi="Times"/>
-          <w:sz w:val="24"/>
-          <w:szCs w:val="24"/>
-        </w:rPr>
-        <w:t xml:space="preserve">WFYI using police killings map with attribution: </w:t>
-      </w:r>
-      <w:hyperlink r:id="rId10" w:history="1">
-        <w:r>
-          <w:rPr>
-            <w:rStyle w:val="Hyperlink"/>
-            <w:rFonts w:ascii="Times" w:hAnsi="Times"/>
-            <w:sz w:val="24"/>
-            <w:szCs w:val="24"/>
-          </w:rPr>
-          <w:t>http://www.wfyi.org/news/articles/after-a-week-of-violence-time-to-mourn-and-organize</w:t>
-        </w:r>
-      </w:hyperlink>
-    </w:p>
-    <w:p>
-      <w:pPr>
-        <w:rPr>
-          <w:rFonts w:ascii="Times" w:hAnsi="Times"/>
-          <w:sz w:val="24"/>
-          <w:szCs w:val="24"/>
-        </w:rPr>
-      </w:pPr>
-    </w:p>
-    <w:p>
-      <w:pPr>
-        <w:rPr>
-          <w:rFonts w:ascii="Times" w:hAnsi="Times"/>
-          <w:sz w:val="24"/>
-          <w:szCs w:val="24"/>
-        </w:rPr>
-      </w:pPr>
-      <w:r>
-        <w:rPr>
-          <w:rFonts w:ascii="Times" w:hAnsi="Times"/>
-          <w:sz w:val="24"/>
-          <w:szCs w:val="24"/>
-        </w:rPr>
-        <w:t>American Psychiatric Association press release about my health policy paper:</w:t>
-      </w:r>
-    </w:p>
-    <w:p>
-      <w:pPr>
-        <w:rPr>
-          <w:rFonts w:ascii="Times" w:hAnsi="Times"/>
-          <w:sz w:val="24"/>
-          <w:szCs w:val="24"/>
-        </w:rPr>
-      </w:pPr>
-      <w:hyperlink r:id="rId11" w:history="1">
+          <w:spacing w:val="8"/>
+          <w:kern w:val="36"/>
+          <w:sz w:val="24"/>
+          <w:szCs w:val="24"/>
+        </w:rPr>
+        <w:t>To Stop Police Shootings, We Need To Move Beyond ‘Bad Cops’</w:t>
+      </w:r>
+    </w:p>
+    <w:p>
+      <w:pPr>
+        <w:rPr>
+          <w:rFonts w:ascii="Times" w:hAnsi="Times"/>
+          <w:sz w:val="24"/>
+          <w:szCs w:val="24"/>
+        </w:rPr>
+      </w:pPr>
+      <w:hyperlink r:id="rId13" w:history="1">
+        <w:r>
+          <w:rPr>
+            <w:rStyle w:val="Hyperlink"/>
+            <w:rFonts w:ascii="Times" w:hAnsi="Times"/>
+            <w:sz w:val="24"/>
+            <w:szCs w:val="24"/>
+          </w:rPr>
+          <w:t>http://www.huffingtonpost.com/entry/police-shootings-state-laws_us_591c9ac6e4b034684b08f390</w:t>
+        </w:r>
+      </w:hyperlink>
+    </w:p>
+    <w:p>
+      <w:pPr>
+        <w:rPr>
+          <w:rFonts w:ascii="Times" w:hAnsi="Times"/>
+          <w:sz w:val="24"/>
+          <w:szCs w:val="24"/>
+        </w:rPr>
+      </w:pPr>
+    </w:p>
+    <w:p>
+      <w:pPr>
+        <w:rPr>
+          <w:rFonts w:ascii="Times" w:hAnsi="Times"/>
+          <w:sz w:val="24"/>
+          <w:szCs w:val="24"/>
+        </w:rPr>
+      </w:pPr>
+    </w:p>
+    <w:p>
+      <w:pPr>
+        <w:rPr>
+          <w:rFonts w:ascii="Times" w:hAnsi="Times"/>
+          <w:sz w:val="24"/>
+          <w:szCs w:val="24"/>
+        </w:rPr>
+      </w:pPr>
+      <w:r>
+        <w:rPr>
+          <w:rFonts w:ascii="Times" w:hAnsi="Times"/>
+          <w:sz w:val="24"/>
+          <w:szCs w:val="24"/>
+        </w:rPr>
+        <w:t>PSYCHOLOGICAL DISTRESS ACA</w:t>
+      </w:r>
+    </w:p>
+    <w:p>
+      <w:pPr>
+        <w:rPr>
+          <w:rFonts w:ascii="Times" w:hAnsi="Times"/>
+          <w:sz w:val="24"/>
+          <w:szCs w:val="24"/>
+        </w:rPr>
+      </w:pPr>
+      <w:hyperlink r:id="rId14" w:history="1">
         <w:r>
           <w:rPr>
             <w:rStyle w:val="Hyperlink"/>
@@ -459,132 +725,12 @@
           <w:szCs w:val="24"/>
         </w:rPr>
       </w:pPr>
-    </w:p>
-    <w:p>
-      <w:pPr>
-        <w:rPr>
-          <w:rFonts w:ascii="Times" w:hAnsi="Times"/>
-          <w:sz w:val="24"/>
-          <w:szCs w:val="24"/>
-          <w:u w:val="single"/>
-        </w:rPr>
-      </w:pPr>
-      <w:r>
-        <w:rPr>
-          <w:rFonts w:ascii="Times" w:hAnsi="Times"/>
-          <w:sz w:val="24"/>
-          <w:szCs w:val="24"/>
-          <w:u w:val="single"/>
-        </w:rPr>
-        <w:t>PRESS ON</w:t>
-      </w:r>
-      <w:r>
-        <w:rPr>
-          <w:rFonts w:ascii="Times" w:hAnsi="Times"/>
-          <w:sz w:val="24"/>
-          <w:szCs w:val="24"/>
-          <w:u w:val="single"/>
-        </w:rPr>
-        <w:t xml:space="preserve"> MY RESEARCH, WITH OR WITHOUT </w:t>
-      </w:r>
-      <w:r>
-        <w:rPr>
-          <w:rFonts w:ascii="Times" w:hAnsi="Times"/>
-          <w:sz w:val="24"/>
-          <w:szCs w:val="24"/>
-          <w:u w:val="single"/>
-        </w:rPr>
-        <w:t xml:space="preserve">MY </w:t>
-      </w:r>
-      <w:r>
-        <w:rPr>
-          <w:rFonts w:ascii="Times" w:hAnsi="Times"/>
-          <w:sz w:val="24"/>
-          <w:szCs w:val="24"/>
-          <w:u w:val="single"/>
-        </w:rPr>
-        <w:t>NAME</w:t>
-      </w:r>
-    </w:p>
-    <w:p>
-      <w:pPr>
-        <w:rPr>
-          <w:rFonts w:ascii="Times" w:hAnsi="Times"/>
-          <w:sz w:val="24"/>
-          <w:szCs w:val="24"/>
-        </w:rPr>
-      </w:pPr>
-    </w:p>
-    <w:p>
-      <w:pPr>
-        <w:rPr>
-          <w:rFonts w:ascii="Times" w:hAnsi="Times"/>
-          <w:sz w:val="24"/>
-          <w:szCs w:val="24"/>
-        </w:rPr>
-      </w:pPr>
-      <w:r>
-        <w:rPr>
-          <w:rFonts w:ascii="Times" w:hAnsi="Times"/>
-          <w:sz w:val="24"/>
-          <w:szCs w:val="24"/>
-        </w:rPr>
-        <w:t>PSYCHOLOGICAL DISTRESS ACA</w:t>
-      </w:r>
-    </w:p>
-    <w:p>
-      <w:pPr>
-        <w:rPr>
-          <w:rFonts w:ascii="Times" w:hAnsi="Times"/>
-          <w:sz w:val="24"/>
-          <w:szCs w:val="24"/>
-        </w:rPr>
-      </w:pPr>
-      <w:hyperlink r:id="rId12" w:history="1">
-        <w:r>
-          <w:rPr>
-            <w:rStyle w:val="Hyperlink"/>
-            <w:rFonts w:ascii="Times" w:hAnsi="Times"/>
-            <w:sz w:val="24"/>
-            <w:szCs w:val="24"/>
-          </w:rPr>
-          <w:t>https://www.psychiatry.org/newsroom/news-releases/implementation-of-federal-mental-health-laws-show-early-successes-remaining-challenges</w:t>
-        </w:r>
-      </w:hyperlink>
-    </w:p>
-    <w:p>
-      <w:pPr>
-        <w:rPr>
-          <w:rFonts w:ascii="Times" w:hAnsi="Times"/>
-          <w:sz w:val="24"/>
-          <w:szCs w:val="24"/>
-        </w:rPr>
-      </w:pPr>
-    </w:p>
-    <w:p>
-      <w:pPr>
-        <w:rPr>
-          <w:rFonts w:ascii="Times" w:hAnsi="Times"/>
-          <w:sz w:val="24"/>
-          <w:szCs w:val="24"/>
-        </w:rPr>
-      </w:pPr>
-    </w:p>
-    <w:p>
-      <w:pPr>
-        <w:rPr>
-          <w:rFonts w:ascii="Times" w:hAnsi="Times"/>
-          <w:sz w:val="24"/>
-          <w:szCs w:val="24"/>
-        </w:rPr>
-      </w:pPr>
-      <w:r>
-        <w:rPr>
-          <w:rFonts w:ascii="Times" w:hAnsi="Times"/>
-          <w:sz w:val="24"/>
-          <w:szCs w:val="24"/>
-        </w:rPr>
-        <w:lastRenderedPageBreak/>
+      <w:r>
+        <w:rPr>
+          <w:rFonts w:ascii="Times" w:hAnsi="Times"/>
+          <w:sz w:val="24"/>
+          <w:szCs w:val="24"/>
+        </w:rPr>
         <w:t>FEMALE SUICIDE</w:t>
       </w:r>
     </w:p>
@@ -596,7 +742,7 @@
           <w:szCs w:val="24"/>
         </w:rPr>
       </w:pPr>
-      <w:hyperlink r:id="rId13" w:history="1">
+      <w:hyperlink r:id="rId15" w:history="1">
         <w:r>
           <w:rPr>
             <w:rStyle w:val="Hyperlink"/>
@@ -625,7 +771,7 @@
           <w:szCs w:val="24"/>
         </w:rPr>
       </w:pPr>
-      <w:hyperlink r:id="rId14" w:history="1">
+      <w:hyperlink r:id="rId16" w:history="1">
         <w:r>
           <w:rPr>
             <w:rStyle w:val="Hyperlink"/>
@@ -654,7 +800,7 @@
           <w:szCs w:val="24"/>
         </w:rPr>
       </w:pPr>
-      <w:hyperlink r:id="rId15" w:history="1">
+      <w:hyperlink r:id="rId17" w:history="1">
         <w:r>
           <w:rPr>
             <w:rStyle w:val="Hyperlink"/>
@@ -683,7 +829,7 @@
           <w:szCs w:val="24"/>
         </w:rPr>
       </w:pPr>
-      <w:hyperlink r:id="rId16" w:history="1">
+      <w:hyperlink r:id="rId18" w:history="1">
         <w:r>
           <w:rPr>
             <w:rStyle w:val="Hyperlink"/>
@@ -712,7 +858,7 @@
           <w:szCs w:val="24"/>
         </w:rPr>
       </w:pPr>
-      <w:hyperlink r:id="rId17" w:history="1">
+      <w:hyperlink r:id="rId19" w:history="1">
         <w:r>
           <w:rPr>
             <w:rStyle w:val="Hyperlink"/>
@@ -741,7 +887,7 @@
           <w:szCs w:val="24"/>
         </w:rPr>
       </w:pPr>
-      <w:hyperlink r:id="rId18" w:history="1">
+      <w:hyperlink r:id="rId20" w:history="1">
         <w:r>
           <w:rPr>
             <w:rStyle w:val="Hyperlink"/>
@@ -770,7 +916,7 @@
           <w:szCs w:val="24"/>
         </w:rPr>
       </w:pPr>
-      <w:hyperlink r:id="rId19" w:history="1">
+      <w:hyperlink r:id="rId21" w:history="1">
         <w:r>
           <w:rPr>
             <w:rStyle w:val="Hyperlink"/>
@@ -799,7 +945,7 @@
           <w:szCs w:val="24"/>
         </w:rPr>
       </w:pPr>
-      <w:hyperlink r:id="rId20" w:history="1">
+      <w:hyperlink r:id="rId22" w:history="1">
         <w:r>
           <w:rPr>
             <w:rStyle w:val="Hyperlink"/>
@@ -828,7 +974,7 @@
           <w:szCs w:val="24"/>
         </w:rPr>
       </w:pPr>
-      <w:hyperlink r:id="rId21" w:history="1">
+      <w:hyperlink r:id="rId23" w:history="1">
         <w:r>
           <w:rPr>
             <w:rStyle w:val="Hyperlink"/>
@@ -857,7 +1003,7 @@
           <w:szCs w:val="24"/>
         </w:rPr>
       </w:pPr>
-      <w:hyperlink r:id="rId22" w:history="1">
+      <w:hyperlink r:id="rId24" w:history="1">
         <w:r>
           <w:rPr>
             <w:rStyle w:val="Hyperlink"/>
@@ -886,7 +1032,7 @@
           <w:szCs w:val="24"/>
         </w:rPr>
       </w:pPr>
-      <w:hyperlink r:id="rId23" w:history="1">
+      <w:hyperlink r:id="rId25" w:history="1">
         <w:r>
           <w:rPr>
             <w:rStyle w:val="Hyperlink"/>
@@ -941,7 +1087,7 @@
           <w:szCs w:val="24"/>
         </w:rPr>
       </w:pPr>
-      <w:hyperlink r:id="rId24" w:history="1">
+      <w:hyperlink r:id="rId26" w:history="1">
         <w:r>
           <w:rPr>
             <w:rStyle w:val="Hyperlink"/>
@@ -970,7 +1116,7 @@
           <w:szCs w:val="24"/>
         </w:rPr>
       </w:pPr>
-      <w:hyperlink r:id="rId25" w:history="1">
+      <w:hyperlink r:id="rId27" w:history="1">
         <w:r>
           <w:rPr>
             <w:rStyle w:val="Hyperlink"/>
@@ -999,7 +1145,7 @@
           <w:szCs w:val="24"/>
         </w:rPr>
       </w:pPr>
-      <w:hyperlink r:id="rId26" w:history="1">
+      <w:hyperlink r:id="rId28" w:history="1">
         <w:r>
           <w:rPr>
             <w:rStyle w:val="Hyperlink"/>
@@ -1028,7 +1174,7 @@
           <w:szCs w:val="24"/>
         </w:rPr>
       </w:pPr>
-      <w:hyperlink r:id="rId27" w:history="1">
+      <w:hyperlink r:id="rId29" w:history="1">
         <w:r>
           <w:rPr>
             <w:rStyle w:val="Hyperlink"/>
@@ -1057,7 +1203,7 @@
           <w:szCs w:val="24"/>
         </w:rPr>
       </w:pPr>
-      <w:hyperlink r:id="rId28" w:history="1">
+      <w:hyperlink r:id="rId30" w:history="1">
         <w:r>
           <w:rPr>
             <w:rStyle w:val="Hyperlink"/>
@@ -1086,7 +1232,7 @@
           <w:szCs w:val="24"/>
         </w:rPr>
       </w:pPr>
-      <w:hyperlink r:id="rId29" w:history="1">
+      <w:hyperlink r:id="rId31" w:history="1">
         <w:r>
           <w:rPr>
             <w:rStyle w:val="Hyperlink"/>
@@ -1115,7 +1261,7 @@
           <w:szCs w:val="24"/>
         </w:rPr>
       </w:pPr>
-      <w:hyperlink r:id="rId30" w:history="1">
+      <w:hyperlink r:id="rId32" w:history="1">
         <w:r>
           <w:rPr>
             <w:rStyle w:val="Hyperlink"/>
@@ -1144,7 +1290,7 @@
           <w:szCs w:val="24"/>
         </w:rPr>
       </w:pPr>
-      <w:hyperlink r:id="rId31" w:history="1">
+      <w:hyperlink r:id="rId33" w:history="1">
         <w:r>
           <w:rPr>
             <w:rStyle w:val="Hyperlink"/>
@@ -1173,7 +1319,7 @@
           <w:szCs w:val="24"/>
         </w:rPr>
       </w:pPr>
-      <w:hyperlink r:id="rId32" w:history="1">
+      <w:hyperlink r:id="rId34" w:history="1">
         <w:r>
           <w:rPr>
             <w:rStyle w:val="Hyperlink"/>
@@ -1193,7 +1339,7 @@
           <w:szCs w:val="24"/>
         </w:rPr>
       </w:pPr>
-      <w:hyperlink r:id="rId33" w:history="1">
+      <w:hyperlink r:id="rId35" w:history="1">
         <w:r>
           <w:rPr>
             <w:rStyle w:val="Hyperlink"/>
@@ -1222,7 +1368,7 @@
           <w:szCs w:val="24"/>
         </w:rPr>
       </w:pPr>
-      <w:hyperlink r:id="rId34" w:history="1">
+      <w:hyperlink r:id="rId36" w:history="1">
         <w:r>
           <w:rPr>
             <w:rStyle w:val="Hyperlink"/>
@@ -1430,6 +1576,27 @@
       <w:lang w:eastAsia="en-US"/>
     </w:rPr>
   </w:style>
+  <w:style w:type="paragraph" w:styleId="Heading1">
+    <w:name w:val="heading 1"/>
+    <w:basedOn w:val="Normal"/>
+    <w:link w:val="Heading1Char"/>
+    <w:uiPriority w:val="9"/>
+    <w:qFormat/>
+    <w:rsid w:val="00697261"/>
+    <w:pPr>
+      <w:spacing w:before="100" w:beforeAutospacing="1" w:after="100" w:afterAutospacing="1" w:line="240" w:lineRule="auto"/>
+      <w:outlineLvl w:val="0"/>
+    </w:pPr>
+    <w:rPr>
+      <w:rFonts w:ascii="Times" w:eastAsiaTheme="minorEastAsia" w:hAnsi="Times" w:cs="Times New Roman"/>
+      <w:b/>
+      <w:bCs/>
+      <w:color w:val="auto"/>
+      <w:kern w:val="36"/>
+      <w:sz w:val="48"/>
+      <w:szCs w:val="48"/>
+    </w:rPr>
+  </w:style>
   <w:style w:type="character" w:default="1" w:styleId="DefaultParagraphFont">
     <w:name w:val="Default Paragraph Font"/>
     <w:uiPriority w:val="1"/>
@@ -1464,6 +1631,23 @@
     <w:rPr>
       <w:color w:val="0000FF" w:themeColor="hyperlink"/>
       <w:u w:val="single"/>
+    </w:rPr>
+  </w:style>
+  <w:style w:type="character" w:customStyle="1" w:styleId="Heading1Char">
+    <w:name w:val="Heading 1 Char"/>
+    <w:basedOn w:val="DefaultParagraphFont"/>
+    <w:link w:val="Heading1"/>
+    <w:uiPriority w:val="9"/>
+    <w:rsid w:val="00697261"/>
+    <w:rPr>
+      <w:rFonts w:ascii="Times" w:hAnsi="Times"/>
+      <w:b/>
+      <w:bCs/>
+      <w:color w:val="auto"/>
+      <w:kern w:val="36"/>
+      <w:sz w:val="48"/>
+      <w:szCs w:val="48"/>
+      <w:lang w:eastAsia="en-US"/>
     </w:rPr>
   </w:style>
 </w:styles>
@@ -1637,6 +1821,27 @@
       <w:lang w:eastAsia="en-US"/>
     </w:rPr>
   </w:style>
+  <w:style w:type="paragraph" w:styleId="Heading1">
+    <w:name w:val="heading 1"/>
+    <w:basedOn w:val="Normal"/>
+    <w:link w:val="Heading1Char"/>
+    <w:uiPriority w:val="9"/>
+    <w:qFormat/>
+    <w:rsid w:val="00697261"/>
+    <w:pPr>
+      <w:spacing w:before="100" w:beforeAutospacing="1" w:after="100" w:afterAutospacing="1" w:line="240" w:lineRule="auto"/>
+      <w:outlineLvl w:val="0"/>
+    </w:pPr>
+    <w:rPr>
+      <w:rFonts w:ascii="Times" w:eastAsiaTheme="minorEastAsia" w:hAnsi="Times" w:cs="Times New Roman"/>
+      <w:b/>
+      <w:bCs/>
+      <w:color w:val="auto"/>
+      <w:kern w:val="36"/>
+      <w:sz w:val="48"/>
+      <w:szCs w:val="48"/>
+    </w:rPr>
+  </w:style>
   <w:style w:type="character" w:default="1" w:styleId="DefaultParagraphFont">
     <w:name w:val="Default Paragraph Font"/>
     <w:uiPriority w:val="1"/>
@@ -1671,6 +1876,23 @@
     <w:rPr>
       <w:color w:val="0000FF" w:themeColor="hyperlink"/>
       <w:u w:val="single"/>
+    </w:rPr>
+  </w:style>
+  <w:style w:type="character" w:customStyle="1" w:styleId="Heading1Char">
+    <w:name w:val="Heading 1 Char"/>
+    <w:basedOn w:val="DefaultParagraphFont"/>
+    <w:link w:val="Heading1"/>
+    <w:uiPriority w:val="9"/>
+    <w:rsid w:val="00697261"/>
+    <w:rPr>
+      <w:rFonts w:ascii="Times" w:hAnsi="Times"/>
+      <w:b/>
+      <w:bCs/>
+      <w:color w:val="auto"/>
+      <w:kern w:val="36"/>
+      <w:sz w:val="48"/>
+      <w:szCs w:val="48"/>
+      <w:lang w:eastAsia="en-US"/>
     </w:rPr>
   </w:style>
 </w:styles>

</xml_diff>